<commit_message>
reduce word count, revise figs, and work on soil nitrogen discussion subsection
</commit_message>
<xml_diff>
--- a/working_drafts/data_paper/TXeco_metadata_v1.0.docx
+++ b/working_drafts/data_paper/TXeco_metadata_v1.0.docx
@@ -546,7 +546,23 @@
           <w:sz w:val="24"/>
           <w:szCs w:val="24"/>
         </w:rPr>
-        <w:t>Key words/phrases: Location (spatial scale), time period and sampling frequency (temporal scale), theme or contents (thematic scale)</w:t>
+        <w:t xml:space="preserve">Key words/phrases: </w:t>
+      </w:r>
+      <w:r>
+        <w:rPr>
+          <w:rFonts w:ascii="Times New Roman" w:hAnsi="Times New Roman" w:cs="Times New Roman"/>
+          <w:sz w:val="24"/>
+          <w:szCs w:val="24"/>
+        </w:rPr>
+        <w:t>Texas grasslands,</w:t>
+      </w:r>
+      <w:r>
+        <w:rPr>
+          <w:rFonts w:ascii="Times New Roman" w:hAnsi="Times New Roman" w:cs="Times New Roman"/>
+          <w:sz w:val="24"/>
+          <w:szCs w:val="24"/>
+        </w:rPr>
+        <w:t xml:space="preserve"> time period and sampling frequency (temporal scale), theme or contents (thematic scale)</w:t>
       </w:r>
     </w:p>
     <w:p>
@@ -6002,6 +6018,19 @@
 </file>
 
 <file path=customXml/item1.xml><?xml version="1.0" encoding="utf-8"?>
+<b:Sources xmlns:b="http://schemas.openxmlformats.org/officeDocument/2006/bibliography" xmlns="http://schemas.openxmlformats.org/officeDocument/2006/bibliography" SelectedStyle="\APASixthEditionOfficeOnline.xsl" StyleName="APA" Version="6"/>
+</file>
+
+<file path=customXml/item2.xml><?xml version="1.0" encoding="utf-8"?>
+<?mso-contentType ?>
+<FormTemplates xmlns="http://schemas.microsoft.com/sharepoint/v3/contenttype/forms">
+  <Display>DocumentLibraryForm</Display>
+  <Edit>DocumentLibraryForm</Edit>
+  <New>DocumentLibraryForm</New>
+</FormTemplates>
+</file>
+
+<file path=customXml/item3.xml><?xml version="1.0" encoding="utf-8"?>
 <ct:contentTypeSchema xmlns:ct="http://schemas.microsoft.com/office/2006/metadata/contentType" xmlns:ma="http://schemas.microsoft.com/office/2006/metadata/properties/metaAttributes" ct:_="" ma:_="" ma:contentTypeName="Document" ma:contentTypeID="0x0101003E9896CEB73DDA46935770CDFD2590A9" ma:contentTypeVersion="11" ma:contentTypeDescription="Create a new document." ma:contentTypeScope="" ma:versionID="91d02b346e5b928aa0ca09e93af432d8">
   <xsd:schema xmlns:xsd="http://www.w3.org/2001/XMLSchema" xmlns:xs="http://www.w3.org/2001/XMLSchema" xmlns:p="http://schemas.microsoft.com/office/2006/metadata/properties" xmlns:ns2="187cae88-4bd0-453a-8773-57e316919602" xmlns:ns3="f743efb3-d1b0-4ee1-86e8-644fa3fd3749" targetNamespace="http://schemas.microsoft.com/office/2006/metadata/properties" ma:root="true" ma:fieldsID="7d5810c2320aa6ee1d75c92da7de21d1" ns2:_="" ns3:_="">
     <xsd:import namespace="187cae88-4bd0-453a-8773-57e316919602"/>
@@ -6212,19 +6241,6 @@
 </ct:contentTypeSchema>
 </file>
 
-<file path=customXml/item2.xml><?xml version="1.0" encoding="utf-8"?>
-<?mso-contentType ?>
-<FormTemplates xmlns="http://schemas.microsoft.com/sharepoint/v3/contenttype/forms">
-  <Display>DocumentLibraryForm</Display>
-  <Edit>DocumentLibraryForm</Edit>
-  <New>DocumentLibraryForm</New>
-</FormTemplates>
-</file>
-
-<file path=customXml/item3.xml><?xml version="1.0" encoding="utf-8"?>
-<b:Sources xmlns:b="http://schemas.openxmlformats.org/officeDocument/2006/bibliography" xmlns="http://schemas.openxmlformats.org/officeDocument/2006/bibliography" SelectedStyle="\APASixthEditionOfficeOnline.xsl" StyleName="APA" Version="6"/>
-</file>
-
 <file path=customXml/item4.xml><?xml version="1.0" encoding="utf-8"?>
 <p:properties xmlns:p="http://schemas.microsoft.com/office/2006/metadata/properties" xmlns:xsi="http://www.w3.org/2001/XMLSchema-instance" xmlns:pc="http://schemas.microsoft.com/office/infopath/2007/PartnerControls">
   <documentManagement>
@@ -6240,6 +6256,22 @@
 </file>
 
 <file path=customXml/itemProps1.xml><?xml version="1.0" encoding="utf-8"?>
+<ds:datastoreItem xmlns:ds="http://schemas.openxmlformats.org/officeDocument/2006/customXml" ds:itemID="{51A86BBC-A53F-4512-BD3E-E97D135C934F}">
+  <ds:schemaRefs>
+    <ds:schemaRef ds:uri="http://schemas.openxmlformats.org/officeDocument/2006/bibliography"/>
+  </ds:schemaRefs>
+</ds:datastoreItem>
+</file>
+
+<file path=customXml/itemProps2.xml><?xml version="1.0" encoding="utf-8"?>
+<ds:datastoreItem xmlns:ds="http://schemas.openxmlformats.org/officeDocument/2006/customXml" ds:itemID="{ED572D6A-5FCD-495A-8E86-791376CC68D1}">
+  <ds:schemaRefs>
+    <ds:schemaRef ds:uri="http://schemas.microsoft.com/sharepoint/v3/contenttype/forms"/>
+  </ds:schemaRefs>
+</ds:datastoreItem>
+</file>
+
+<file path=customXml/itemProps3.xml><?xml version="1.0" encoding="utf-8"?>
 <ds:datastoreItem xmlns:ds="http://schemas.openxmlformats.org/officeDocument/2006/customXml" ds:itemID="{D1878783-FFB2-42FC-B3ED-E5D74309450F}">
   <ds:schemaRefs>
     <ds:schemaRef ds:uri="http://schemas.microsoft.com/office/2006/metadata/contentType"/>
@@ -6258,22 +6290,6 @@
 </ds:datastoreItem>
 </file>
 
-<file path=customXml/itemProps2.xml><?xml version="1.0" encoding="utf-8"?>
-<ds:datastoreItem xmlns:ds="http://schemas.openxmlformats.org/officeDocument/2006/customXml" ds:itemID="{ED572D6A-5FCD-495A-8E86-791376CC68D1}">
-  <ds:schemaRefs>
-    <ds:schemaRef ds:uri="http://schemas.microsoft.com/sharepoint/v3/contenttype/forms"/>
-  </ds:schemaRefs>
-</ds:datastoreItem>
-</file>
-
-<file path=customXml/itemProps3.xml><?xml version="1.0" encoding="utf-8"?>
-<ds:datastoreItem xmlns:ds="http://schemas.openxmlformats.org/officeDocument/2006/customXml" ds:itemID="{51A86BBC-A53F-4512-BD3E-E97D135C934F}">
-  <ds:schemaRefs>
-    <ds:schemaRef ds:uri="http://schemas.openxmlformats.org/officeDocument/2006/bibliography"/>
-  </ds:schemaRefs>
-</ds:datastoreItem>
-</file>
-
 <file path=customXml/itemProps4.xml><?xml version="1.0" encoding="utf-8"?>
 <ds:datastoreItem xmlns:ds="http://schemas.openxmlformats.org/officeDocument/2006/customXml" ds:itemID="{75629A2D-62EB-4CAB-BFF3-252AC1137491}">
   <ds:schemaRefs>

</xml_diff>

<commit_message>
start working through metadata file
</commit_message>
<xml_diff>
--- a/working_drafts/data_paper/TXeco_metadata_v1.0.docx
+++ b/working_drafts/data_paper/TXeco_metadata_v1.0.docx
@@ -22,15 +22,16 @@
         </w:rPr>
         <w:t>Title:</w:t>
       </w:r>
-    </w:p>
-    <w:p>
-      <w:pPr>
-        <w:rPr>
-          <w:rFonts w:ascii="Times New Roman" w:hAnsi="Times New Roman" w:cs="Times New Roman"/>
-          <w:sz w:val="24"/>
-          <w:szCs w:val="24"/>
-        </w:rPr>
-      </w:pPr>
+      <w:r>
+        <w:rPr>
+          <w:rFonts w:ascii="Times New Roman" w:hAnsi="Times New Roman" w:cs="Times New Roman"/>
+          <w:b/>
+          <w:bCs/>
+          <w:sz w:val="24"/>
+          <w:szCs w:val="24"/>
+        </w:rPr>
+        <w:t xml:space="preserve"> </w:t>
+      </w:r>
       <w:proofErr w:type="spellStart"/>
       <w:r>
         <w:rPr>
@@ -339,21 +340,6 @@
     </w:p>
     <w:p>
       <w:pPr>
-        <w:pStyle w:val="Heading3"/>
-        <w:rPr>
-          <w:rFonts w:ascii="Times New Roman" w:hAnsi="Times New Roman" w:cs="Times New Roman"/>
-        </w:rPr>
-      </w:pPr>
-      <w:r>
-        <w:rPr>
-          <w:rFonts w:ascii="Times New Roman" w:hAnsi="Times New Roman" w:cs="Times New Roman"/>
-        </w:rPr>
-        <w:lastRenderedPageBreak/>
-        <w:t>Class I. Data Set Descriptors</w:t>
-      </w:r>
-    </w:p>
-    <w:p>
-      <w:pPr>
         <w:pStyle w:val="ListParagraph"/>
         <w:numPr>
           <w:ilvl w:val="0"/>
@@ -375,6 +361,7 @@
           <w:sz w:val="24"/>
           <w:szCs w:val="24"/>
         </w:rPr>
+        <w:lastRenderedPageBreak/>
         <w:t>Data set identity:</w:t>
       </w:r>
       <w:r>
@@ -394,14 +381,6 @@
         </w:rPr>
         <w:t>TXeco</w:t>
       </w:r>
-      <w:r>
-        <w:rPr>
-          <w:rFonts w:ascii="Times New Roman" w:hAnsi="Times New Roman" w:cs="Times New Roman"/>
-          <w:sz w:val="24"/>
-          <w:szCs w:val="24"/>
-        </w:rPr>
-        <w:t>N</w:t>
-      </w:r>
       <w:proofErr w:type="spellEnd"/>
       <w:r>
         <w:rPr>
@@ -409,8 +388,18 @@
           <w:sz w:val="24"/>
           <w:szCs w:val="24"/>
         </w:rPr>
-        <w:t>: leaf functional trait dataset for herbaceous forb and graminoid species of Texan grasslands</w:t>
-      </w:r>
+        <w:t xml:space="preserve">: leaf functional trait dataset for herbaceous forb and graminoid species of Texan </w:t>
+      </w:r>
+      <w:proofErr w:type="gramStart"/>
+      <w:r>
+        <w:rPr>
+          <w:rFonts w:ascii="Times New Roman" w:hAnsi="Times New Roman" w:cs="Times New Roman"/>
+          <w:sz w:val="24"/>
+          <w:szCs w:val="24"/>
+        </w:rPr>
+        <w:t>grasslands</w:t>
+      </w:r>
+      <w:proofErr w:type="gramEnd"/>
     </w:p>
     <w:p>
       <w:pPr>
@@ -433,7 +422,15 @@
           <w:sz w:val="24"/>
           <w:szCs w:val="24"/>
         </w:rPr>
-        <w:t>Data set identification code: Database accession numbers or site-specific codes used to uniquely identify data set</w:t>
+        <w:t xml:space="preserve">Data set identification code: </w:t>
+      </w:r>
+      <w:r>
+        <w:rPr>
+          <w:rFonts w:ascii="Times New Roman" w:hAnsi="Times New Roman" w:cs="Times New Roman"/>
+          <w:sz w:val="24"/>
+          <w:szCs w:val="24"/>
+        </w:rPr>
+        <w:t>N/A</w:t>
       </w:r>
     </w:p>
     <w:p>
@@ -457,8 +454,18 @@
           <w:sz w:val="24"/>
           <w:szCs w:val="24"/>
         </w:rPr>
-        <w:t>Data set description</w:t>
-      </w:r>
+        <w:t xml:space="preserve">Data set </w:t>
+      </w:r>
+      <w:proofErr w:type="gramStart"/>
+      <w:r>
+        <w:rPr>
+          <w:rFonts w:ascii="Times New Roman" w:hAnsi="Times New Roman" w:cs="Times New Roman"/>
+          <w:sz w:val="24"/>
+          <w:szCs w:val="24"/>
+        </w:rPr>
+        <w:t>description</w:t>
+      </w:r>
+      <w:proofErr w:type="gramEnd"/>
     </w:p>
     <w:p>
       <w:pPr>
@@ -562,7 +569,15 @@
           <w:sz w:val="24"/>
           <w:szCs w:val="24"/>
         </w:rPr>
-        <w:t xml:space="preserve"> time period and sampling frequency (temporal scale), theme or contents (thematic scale)</w:t>
+        <w:t xml:space="preserve"> </w:t>
+      </w:r>
+      <w:r>
+        <w:rPr>
+          <w:rFonts w:ascii="Times New Roman" w:hAnsi="Times New Roman" w:cs="Times New Roman"/>
+          <w:sz w:val="24"/>
+          <w:szCs w:val="24"/>
+        </w:rPr>
+        <w:t>2020-2021, graminoid, herbaceous, leaf nitrogen, climate</w:t>
       </w:r>
     </w:p>
     <w:p>
@@ -771,16 +786,7 @@
           <w:sz w:val="24"/>
           <w:szCs w:val="24"/>
         </w:rPr>
-        <w:t xml:space="preserve"> dissertation chapters, where the primary objective was to investigate </w:t>
-      </w:r>
-      <w:r>
-        <w:rPr>
-          <w:rFonts w:ascii="Times New Roman" w:eastAsia="Calibri" w:hAnsi="Times New Roman" w:cs="Times New Roman"/>
-          <w:sz w:val="24"/>
-          <w:szCs w:val="24"/>
-        </w:rPr>
-        <w:lastRenderedPageBreak/>
-        <w:t>effects of edaphic and climatic characteristics on nitrogen-water use tradeoffs across broad climatic and edaphic gradients.</w:t>
+        <w:t xml:space="preserve"> dissertation chapters, where the primary objective was to investigate effects of edaphic and climatic characteristics on nitrogen-water use tradeoffs across broad climatic and edaphic gradients.</w:t>
       </w:r>
     </w:p>
     <w:p>
@@ -803,6 +809,7 @@
           <w:sz w:val="24"/>
           <w:szCs w:val="24"/>
         </w:rPr>
+        <w:lastRenderedPageBreak/>
         <w:t>Abstract: Descriptive abstract summarizing broader scientific scope of overall research project</w:t>
       </w:r>
     </w:p>
@@ -934,7 +941,15 @@
           <w:sz w:val="24"/>
           <w:szCs w:val="24"/>
         </w:rPr>
-        <w:t>Geography: Location (e.g., latitude/longitude), size</w:t>
+        <w:t xml:space="preserve">Geography: </w:t>
+      </w:r>
+      <w:r>
+        <w:rPr>
+          <w:rFonts w:ascii="Times New Roman" w:eastAsia="Calibri" w:hAnsi="Times New Roman" w:cs="Times New Roman"/>
+          <w:sz w:val="24"/>
+          <w:szCs w:val="24"/>
+        </w:rPr>
+        <w:t>Sites scattered along east-west transect in Texas, USA</w:t>
       </w:r>
     </w:p>
     <w:p>
@@ -1026,7 +1041,15 @@
           <w:sz w:val="24"/>
           <w:szCs w:val="24"/>
         </w:rPr>
-        <w:t>Site history: Site management practices, disturbance history, etc.</w:t>
+        <w:t xml:space="preserve">Site history: </w:t>
+      </w:r>
+      <w:r>
+        <w:rPr>
+          <w:rFonts w:ascii="Times New Roman" w:eastAsia="Calibri" w:hAnsi="Times New Roman" w:cs="Times New Roman"/>
+          <w:sz w:val="24"/>
+          <w:szCs w:val="24"/>
+        </w:rPr>
+        <w:t xml:space="preserve">Free from human-caused disturbance (e.g., mowing) and herbivore disturbance (e.g., feral hog presence) </w:t>
       </w:r>
     </w:p>
     <w:p>
@@ -1095,8 +1118,42 @@
           <w:sz w:val="24"/>
           <w:szCs w:val="24"/>
         </w:rPr>
-        <w:t>Design characteristics: Description of statistical/sampling design</w:t>
-      </w:r>
+        <w:t xml:space="preserve">Design characteristics: </w:t>
+      </w:r>
+      <w:r>
+        <w:rPr>
+          <w:rFonts w:ascii="Times New Roman" w:eastAsia="Calibri" w:hAnsi="Times New Roman" w:cs="Times New Roman"/>
+          <w:sz w:val="24"/>
+          <w:szCs w:val="24"/>
+        </w:rPr>
+        <w:t>Three leaf samples of the five most abundant species were sampled in random locations at each site. One composite soil sample was collected per site at random points at each site,</w:t>
+      </w:r>
+      <w:r>
+        <w:rPr>
+          <w:rFonts w:ascii="Times New Roman" w:eastAsia="Calibri" w:hAnsi="Times New Roman" w:cs="Times New Roman"/>
+          <w:sz w:val="24"/>
+          <w:szCs w:val="24"/>
+        </w:rPr>
+        <w:t xml:space="preserve"> </w:t>
+      </w:r>
+      <w:r>
+        <w:rPr>
+          <w:rFonts w:ascii="Times New Roman" w:eastAsia="Calibri" w:hAnsi="Times New Roman" w:cs="Times New Roman"/>
+          <w:sz w:val="24"/>
+          <w:szCs w:val="24"/>
+        </w:rPr>
+        <w:t xml:space="preserve">crudely reflecting leaf sampling </w:t>
+      </w:r>
+      <w:proofErr w:type="gramStart"/>
+      <w:r>
+        <w:rPr>
+          <w:rFonts w:ascii="Times New Roman" w:eastAsia="Calibri" w:hAnsi="Times New Roman" w:cs="Times New Roman"/>
+          <w:sz w:val="24"/>
+          <w:szCs w:val="24"/>
+        </w:rPr>
+        <w:t>locations</w:t>
+      </w:r>
+      <w:proofErr w:type="gramEnd"/>
     </w:p>
     <w:p>
       <w:pPr>
@@ -1126,8 +1183,18 @@
           <w:sz w:val="24"/>
           <w:szCs w:val="24"/>
         </w:rPr>
-        <w:t>Permanent plots were not established</w:t>
-      </w:r>
+        <w:t xml:space="preserve">Permanent plots were not </w:t>
+      </w:r>
+      <w:proofErr w:type="gramStart"/>
+      <w:r>
+        <w:rPr>
+          <w:rFonts w:ascii="Times New Roman" w:eastAsia="Calibri" w:hAnsi="Times New Roman" w:cs="Times New Roman"/>
+          <w:sz w:val="24"/>
+          <w:szCs w:val="24"/>
+        </w:rPr>
+        <w:t>established</w:t>
+      </w:r>
+      <w:proofErr w:type="gramEnd"/>
     </w:p>
     <w:p>
       <w:pPr>
@@ -1149,8 +1216,18 @@
           <w:sz w:val="24"/>
           <w:szCs w:val="24"/>
         </w:rPr>
-        <w:t>Data collection period, frequency, etc.: Information necessary to understand temporal sampling regime</w:t>
-      </w:r>
+        <w:t xml:space="preserve">Data collection period, frequency, etc.: Information necessary to understand temporal sampling </w:t>
+      </w:r>
+      <w:proofErr w:type="gramStart"/>
+      <w:r>
+        <w:rPr>
+          <w:rFonts w:ascii="Times New Roman" w:eastAsia="Calibri" w:hAnsi="Times New Roman" w:cs="Times New Roman"/>
+          <w:sz w:val="24"/>
+          <w:szCs w:val="24"/>
+        </w:rPr>
+        <w:t>regime</w:t>
+      </w:r>
+      <w:proofErr w:type="gramEnd"/>
     </w:p>
     <w:p>
       <w:pPr>
@@ -1172,6 +1249,7 @@
           <w:sz w:val="24"/>
           <w:szCs w:val="24"/>
         </w:rPr>
+        <w:lastRenderedPageBreak/>
         <w:t xml:space="preserve"> Research methods</w:t>
       </w:r>
     </w:p>
@@ -1195,7 +1273,6 @@
           <w:sz w:val="24"/>
           <w:szCs w:val="24"/>
         </w:rPr>
-        <w:lastRenderedPageBreak/>
         <w:t>Field/laboratory: Description or reference to standard field/laboratory methods</w:t>
       </w:r>
     </w:p>
@@ -1289,8 +1366,18 @@
           <w:sz w:val="24"/>
           <w:szCs w:val="24"/>
         </w:rPr>
-        <w:t>No permits, access was granted to private land by private landowners</w:t>
-      </w:r>
+        <w:t xml:space="preserve">No permits necessary for field </w:t>
+      </w:r>
+      <w:proofErr w:type="gramStart"/>
+      <w:r>
+        <w:rPr>
+          <w:rFonts w:ascii="Times New Roman" w:eastAsia="Calibri" w:hAnsi="Times New Roman" w:cs="Times New Roman"/>
+          <w:sz w:val="24"/>
+          <w:szCs w:val="24"/>
+        </w:rPr>
+        <w:t>collections</w:t>
+      </w:r>
+      <w:proofErr w:type="gramEnd"/>
     </w:p>
     <w:p>
       <w:pPr>
@@ -1312,7 +1399,15 @@
           <w:sz w:val="24"/>
           <w:szCs w:val="24"/>
         </w:rPr>
-        <w:t>Legal/organizational requirements: Relevant laws, decision criteria, compliance standards, etc.</w:t>
+        <w:t xml:space="preserve">Legal/organizational requirements: </w:t>
+      </w:r>
+      <w:r>
+        <w:rPr>
+          <w:rFonts w:ascii="Times New Roman" w:eastAsia="Calibri" w:hAnsi="Times New Roman" w:cs="Times New Roman"/>
+          <w:sz w:val="24"/>
+          <w:szCs w:val="24"/>
+        </w:rPr>
+        <w:t>Access to properties were facilitated through contracts between landowner and researchers, mediated through Braun &amp; Gresham, PLLC.</w:t>
       </w:r>
     </w:p>
     <w:p>
@@ -1335,7 +1430,79 @@
           <w:sz w:val="24"/>
           <w:szCs w:val="24"/>
         </w:rPr>
-        <w:t>Project personnel: Principal and associated investigator(s), technicians, supervisors, students</w:t>
+        <w:t xml:space="preserve">Project personnel: </w:t>
+      </w:r>
+      <w:r>
+        <w:rPr>
+          <w:rFonts w:ascii="Times New Roman" w:eastAsia="Calibri" w:hAnsi="Times New Roman" w:cs="Times New Roman"/>
+          <w:sz w:val="24"/>
+          <w:szCs w:val="24"/>
+        </w:rPr>
+        <w:t xml:space="preserve">E.A. Perkowski, N.G. Smith facilitated all field and lab work related to project. Risa McNellis, Jorge Ochoa, and Peter </w:t>
+      </w:r>
+      <w:proofErr w:type="spellStart"/>
+      <w:r>
+        <w:rPr>
+          <w:rFonts w:ascii="Times New Roman" w:eastAsia="Calibri" w:hAnsi="Times New Roman" w:cs="Times New Roman"/>
+          <w:sz w:val="24"/>
+          <w:szCs w:val="24"/>
+        </w:rPr>
+        <w:t>Eludini</w:t>
+      </w:r>
+      <w:proofErr w:type="spellEnd"/>
+      <w:r>
+        <w:rPr>
+          <w:rFonts w:ascii="Times New Roman" w:eastAsia="Calibri" w:hAnsi="Times New Roman" w:cs="Times New Roman"/>
+          <w:sz w:val="24"/>
+          <w:szCs w:val="24"/>
+        </w:rPr>
+        <w:t xml:space="preserve"> provided help in the field. Abigail </w:t>
+      </w:r>
+      <w:r>
+        <w:rPr>
+          <w:rFonts w:ascii="Times New Roman" w:eastAsia="Calibri" w:hAnsi="Times New Roman" w:cs="Times New Roman"/>
+          <w:sz w:val="24"/>
+          <w:szCs w:val="24"/>
+        </w:rPr>
+        <w:t xml:space="preserve">Bell, </w:t>
+      </w:r>
+      <w:r>
+        <w:rPr>
+          <w:rFonts w:ascii="Times New Roman" w:hAnsi="Times New Roman" w:cs="Times New Roman"/>
+          <w:color w:val="000000" w:themeColor="text1"/>
+          <w:sz w:val="24"/>
+          <w:szCs w:val="24"/>
+        </w:rPr>
+        <w:t xml:space="preserve">Christine </w:t>
+      </w:r>
+      <w:proofErr w:type="spellStart"/>
+      <w:r>
+        <w:rPr>
+          <w:rFonts w:ascii="Times New Roman" w:hAnsi="Times New Roman" w:cs="Times New Roman"/>
+          <w:color w:val="000000" w:themeColor="text1"/>
+          <w:sz w:val="24"/>
+          <w:szCs w:val="24"/>
+        </w:rPr>
+        <w:t>Vanginault</w:t>
+      </w:r>
+      <w:proofErr w:type="spellEnd"/>
+      <w:r>
+        <w:rPr>
+          <w:rFonts w:ascii="Times New Roman" w:hAnsi="Times New Roman" w:cs="Times New Roman"/>
+          <w:color w:val="000000" w:themeColor="text1"/>
+          <w:sz w:val="24"/>
+          <w:szCs w:val="24"/>
+        </w:rPr>
+        <w:t>, Jose Villeda, Hannah German, and Gwendolyn Wagner</w:t>
+      </w:r>
+      <w:r>
+        <w:rPr>
+          <w:rFonts w:ascii="Times New Roman" w:hAnsi="Times New Roman" w:cs="Times New Roman"/>
+          <w:color w:val="000000" w:themeColor="text1"/>
+          <w:sz w:val="24"/>
+          <w:szCs w:val="24"/>
+        </w:rPr>
+        <w:t xml:space="preserve"> provided additional lab assistance.</w:t>
       </w:r>
     </w:p>
     <w:p>
@@ -1350,7 +1517,7 @@
         <w:rPr>
           <w:rFonts w:ascii="Times New Roman" w:hAnsi="Times New Roman" w:cs="Times New Roman"/>
         </w:rPr>
-        <w:t xml:space="preserve"> Class III. Data set status and accessibility</w:t>
+        <w:t>Class III. Data set status and accessibility</w:t>
       </w:r>
     </w:p>
     <w:p>
@@ -1396,7 +1563,15 @@
           <w:sz w:val="24"/>
           <w:szCs w:val="24"/>
         </w:rPr>
-        <w:t>Latest update: Date of last modification of data set</w:t>
+        <w:t xml:space="preserve">Latest update: </w:t>
+      </w:r>
+      <w:r>
+        <w:rPr>
+          <w:rFonts w:ascii="Times New Roman" w:eastAsia="Calibri" w:hAnsi="Times New Roman" w:cs="Times New Roman"/>
+          <w:sz w:val="24"/>
+          <w:szCs w:val="24"/>
+        </w:rPr>
+        <w:t>February 16, 2023</w:t>
       </w:r>
     </w:p>
     <w:p>
@@ -1419,8 +1594,18 @@
           <w:sz w:val="24"/>
           <w:szCs w:val="24"/>
         </w:rPr>
-        <w:t>Latest archive date: Date of last data set archival</w:t>
-      </w:r>
+        <w:t xml:space="preserve">Latest archive date: Date of last data set </w:t>
+      </w:r>
+      <w:proofErr w:type="gramStart"/>
+      <w:r>
+        <w:rPr>
+          <w:rFonts w:ascii="Times New Roman" w:eastAsia="Calibri" w:hAnsi="Times New Roman" w:cs="Times New Roman"/>
+          <w:sz w:val="24"/>
+          <w:szCs w:val="24"/>
+        </w:rPr>
+        <w:t>archival</w:t>
+      </w:r>
+      <w:proofErr w:type="gramEnd"/>
     </w:p>
     <w:p>
       <w:pPr>
@@ -1442,7 +1627,15 @@
           <w:sz w:val="24"/>
           <w:szCs w:val="24"/>
         </w:rPr>
-        <w:t>Metadata status: Date of last metadata update and current status</w:t>
+        <w:t xml:space="preserve">Metadata status: </w:t>
+      </w:r>
+      <w:r>
+        <w:rPr>
+          <w:rFonts w:ascii="Times New Roman" w:eastAsia="Calibri" w:hAnsi="Times New Roman" w:cs="Times New Roman"/>
+          <w:sz w:val="24"/>
+          <w:szCs w:val="24"/>
+        </w:rPr>
+        <w:t>February 16, 2023</w:t>
       </w:r>
     </w:p>
     <w:p>
@@ -1465,8 +1658,18 @@
           <w:sz w:val="24"/>
           <w:szCs w:val="24"/>
         </w:rPr>
-        <w:t>Data verification: Status of data quality assurance checking</w:t>
-      </w:r>
+        <w:t xml:space="preserve">Data verification: Status of data quality assurance </w:t>
+      </w:r>
+      <w:proofErr w:type="gramStart"/>
+      <w:r>
+        <w:rPr>
+          <w:rFonts w:ascii="Times New Roman" w:eastAsia="Calibri" w:hAnsi="Times New Roman" w:cs="Times New Roman"/>
+          <w:sz w:val="24"/>
+          <w:szCs w:val="24"/>
+        </w:rPr>
+        <w:t>checking</w:t>
+      </w:r>
+      <w:proofErr w:type="gramEnd"/>
     </w:p>
     <w:p>
       <w:pPr>
@@ -1556,7 +1759,16 @@
           <w:sz w:val="24"/>
           <w:szCs w:val="24"/>
         </w:rPr>
-        <w:t xml:space="preserve"> snapshot DOI for this release is </w:t>
+        <w:t xml:space="preserve"> snapshot DOI for this release </w:t>
+      </w:r>
+      <w:r>
+        <w:rPr>
+          <w:rFonts w:ascii="Times New Roman" w:eastAsia="Calibri" w:hAnsi="Times New Roman" w:cs="Times New Roman"/>
+          <w:sz w:val="24"/>
+          <w:szCs w:val="24"/>
+        </w:rPr>
+        <w:lastRenderedPageBreak/>
+        <w:t xml:space="preserve">is </w:t>
       </w:r>
       <w:r>
         <w:rPr>
@@ -1573,7 +1785,26 @@
           <w:sz w:val="24"/>
           <w:szCs w:val="24"/>
         </w:rPr>
-        <w:t>. Any issues or problems with the dataset can be recorded on the GitHub repository or through direct correspondence with Evan Perkowski at evan.a.perkowski@ttu.edu</w:t>
+        <w:t xml:space="preserve">. Any issues or problems with the dataset can be recorded on the GitHub repository or through direct correspondence with Evan Perkowski at </w:t>
+      </w:r>
+      <w:hyperlink r:id="rId13" w:history="1">
+        <w:r>
+          <w:rPr>
+            <w:rStyle w:val="Hyperlink"/>
+            <w:rFonts w:ascii="Times New Roman" w:eastAsia="Calibri" w:hAnsi="Times New Roman" w:cs="Times New Roman"/>
+            <w:sz w:val="24"/>
+            <w:szCs w:val="24"/>
+          </w:rPr>
+          <w:t>evan.a.perkowski@ttu.edu</w:t>
+        </w:r>
+      </w:hyperlink>
+      <w:r>
+        <w:rPr>
+          <w:rFonts w:ascii="Times New Roman" w:eastAsia="Calibri" w:hAnsi="Times New Roman" w:cs="Times New Roman"/>
+          <w:sz w:val="24"/>
+          <w:szCs w:val="24"/>
+        </w:rPr>
+        <w:t xml:space="preserve"> </w:t>
       </w:r>
     </w:p>
     <w:p>
@@ -1596,7 +1827,6 @@
           <w:sz w:val="24"/>
           <w:szCs w:val="24"/>
         </w:rPr>
-        <w:lastRenderedPageBreak/>
         <w:t xml:space="preserve">Contact persons: </w:t>
       </w:r>
       <w:r>
@@ -1605,7 +1835,34 @@
           <w:sz w:val="24"/>
           <w:szCs w:val="24"/>
         </w:rPr>
-        <w:t>Evan Perkowski; evan.a.perkowski@ttu.edu</w:t>
+        <w:t>Evan Perkowski</w:t>
+      </w:r>
+      <w:r>
+        <w:rPr>
+          <w:rFonts w:ascii="Times New Roman" w:eastAsia="Calibri" w:hAnsi="Times New Roman" w:cs="Times New Roman"/>
+          <w:sz w:val="24"/>
+          <w:szCs w:val="24"/>
+        </w:rPr>
+        <w:t xml:space="preserve"> (</w:t>
+      </w:r>
+      <w:hyperlink r:id="rId14" w:history="1">
+        <w:r>
+          <w:rPr>
+            <w:rStyle w:val="Hyperlink"/>
+            <w:rFonts w:ascii="Times New Roman" w:eastAsia="Calibri" w:hAnsi="Times New Roman" w:cs="Times New Roman"/>
+            <w:sz w:val="24"/>
+            <w:szCs w:val="24"/>
+          </w:rPr>
+          <w:t>evan.a.perkowski@ttu.edu</w:t>
+        </w:r>
+      </w:hyperlink>
+      <w:r>
+        <w:rPr>
+          <w:rFonts w:ascii="Times New Roman" w:eastAsia="Calibri" w:hAnsi="Times New Roman" w:cs="Times New Roman"/>
+          <w:sz w:val="24"/>
+          <w:szCs w:val="24"/>
+        </w:rPr>
+        <w:t>)</w:t>
       </w:r>
     </w:p>
     <w:p>
@@ -1628,8 +1885,18 @@
           <w:sz w:val="24"/>
           <w:szCs w:val="24"/>
         </w:rPr>
-        <w:t>Copyright restrictions: Whether copyright restrictions prohibit use of all or portions of the data set</w:t>
-      </w:r>
+        <w:t xml:space="preserve">Copyright restrictions: Whether copyright restrictions prohibit use of all or portions of the data </w:t>
+      </w:r>
+      <w:proofErr w:type="gramStart"/>
+      <w:r>
+        <w:rPr>
+          <w:rFonts w:ascii="Times New Roman" w:eastAsia="Calibri" w:hAnsi="Times New Roman" w:cs="Times New Roman"/>
+          <w:sz w:val="24"/>
+          <w:szCs w:val="24"/>
+        </w:rPr>
+        <w:t>set</w:t>
+      </w:r>
+      <w:proofErr w:type="gramEnd"/>
     </w:p>
     <w:p>
       <w:pPr>
@@ -1651,16 +1918,26 @@
           <w:sz w:val="24"/>
           <w:szCs w:val="24"/>
         </w:rPr>
-        <w:t xml:space="preserve">Proprietary restrictions: </w:t>
-      </w:r>
-      <w:r>
-        <w:rPr>
-          <w:rFonts w:ascii="Times New Roman" w:eastAsia="Calibri" w:hAnsi="Times New Roman" w:cs="Times New Roman"/>
-          <w:sz w:val="24"/>
-          <w:szCs w:val="24"/>
-        </w:rPr>
-        <w:t xml:space="preserve"> There are no proprietary restrictions for using this dataset</w:t>
-      </w:r>
+        <w:t>Proprietary restrictions:</w:t>
+      </w:r>
+      <w:r>
+        <w:rPr>
+          <w:rFonts w:ascii="Times New Roman" w:eastAsia="Calibri" w:hAnsi="Times New Roman" w:cs="Times New Roman"/>
+          <w:sz w:val="24"/>
+          <w:szCs w:val="24"/>
+        </w:rPr>
+        <w:t xml:space="preserve"> There are no proprietary restrictions for using this </w:t>
+      </w:r>
+      <w:proofErr w:type="gramStart"/>
+      <w:r>
+        <w:rPr>
+          <w:rFonts w:ascii="Times New Roman" w:eastAsia="Calibri" w:hAnsi="Times New Roman" w:cs="Times New Roman"/>
+          <w:sz w:val="24"/>
+          <w:szCs w:val="24"/>
+        </w:rPr>
+        <w:t>dataset</w:t>
+      </w:r>
+      <w:proofErr w:type="gramEnd"/>
     </w:p>
     <w:p>
       <w:pPr>
@@ -1744,7 +2021,15 @@
           <w:sz w:val="24"/>
           <w:szCs w:val="24"/>
         </w:rPr>
-        <w:t>Disclaimer(s): Any disclaimers that should be acknowledged by secondary users</w:t>
+        <w:t xml:space="preserve">Disclaimer(s): </w:t>
+      </w:r>
+      <w:r>
+        <w:rPr>
+          <w:rFonts w:ascii="Times New Roman" w:eastAsia="Calibri" w:hAnsi="Times New Roman" w:cs="Times New Roman"/>
+          <w:sz w:val="24"/>
+          <w:szCs w:val="24"/>
+        </w:rPr>
+        <w:t>N/A</w:t>
       </w:r>
     </w:p>
     <w:p>
@@ -1867,7 +2152,15 @@
           <w:sz w:val="24"/>
           <w:szCs w:val="24"/>
         </w:rPr>
-        <w:t>Size: Number of records, record length, total number of bytes, etc.</w:t>
+        <w:t xml:space="preserve">Size: </w:t>
+      </w:r>
+      <w:r>
+        <w:rPr>
+          <w:rFonts w:ascii="Times New Roman" w:eastAsia="Calibri" w:hAnsi="Times New Roman" w:cs="Times New Roman"/>
+          <w:sz w:val="24"/>
+          <w:szCs w:val="24"/>
+        </w:rPr>
+        <w:t xml:space="preserve">504 samples </w:t>
       </w:r>
     </w:p>
     <w:p>
@@ -1884,14 +2177,6 @@
           <w:szCs w:val="24"/>
         </w:rPr>
       </w:pPr>
-      <w:r>
-        <w:rPr>
-          <w:rFonts w:ascii="Times New Roman" w:eastAsia="Calibri" w:hAnsi="Times New Roman" w:cs="Times New Roman"/>
-          <w:sz w:val="24"/>
-          <w:szCs w:val="24"/>
-        </w:rPr>
-        <w:t>Format and storage mode: File type (e.g., ASCII, binary, etc.), compression schemes employed (if any), etc.</w:t>
-      </w:r>
     </w:p>
     <w:p>
       <w:pPr>
@@ -1913,7 +2198,7 @@
           <w:sz w:val="24"/>
           <w:szCs w:val="24"/>
         </w:rPr>
-        <w:t>Header information: Description of any header data or information attached to file [Note: may include elements related to variable information (IV.B.); if so, could be linked to appropriate section(s)]</w:t>
+        <w:t>Number of records, record length, total number of bytes, etc.</w:t>
       </w:r>
     </w:p>
     <w:p>
@@ -1936,7 +2221,7 @@
           <w:sz w:val="24"/>
           <w:szCs w:val="24"/>
         </w:rPr>
-        <w:t>Alphanumeric attributes: Mixed, upper, or lower case</w:t>
+        <w:t>Format and storage mode: File type (e.g., ASCII, binary, etc.), compression schemes employed (if any), etc.</w:t>
       </w:r>
     </w:p>
     <w:p>
@@ -1959,7 +2244,7 @@
           <w:sz w:val="24"/>
           <w:szCs w:val="24"/>
         </w:rPr>
-        <w:t>Special characters/fields: Methods used to denote comments, flag modified or questionable data, etc.</w:t>
+        <w:t>Header information: Description of any header data or information attached to file [Note: may include elements related to variable information (IV.B.); if so, could be linked to appropriate section(s)]</w:t>
       </w:r>
     </w:p>
     <w:p>
@@ -1982,6 +2267,53 @@
           <w:sz w:val="24"/>
           <w:szCs w:val="24"/>
         </w:rPr>
+        <w:t>Alphanumeric attributes: Mixed, upper, or lower case</w:t>
+      </w:r>
+    </w:p>
+    <w:p>
+      <w:pPr>
+        <w:pStyle w:val="ListParagraph"/>
+        <w:numPr>
+          <w:ilvl w:val="1"/>
+          <w:numId w:val="2"/>
+        </w:numPr>
+        <w:spacing w:line="480" w:lineRule="auto"/>
+        <w:rPr>
+          <w:rFonts w:ascii="Times New Roman" w:eastAsiaTheme="minorEastAsia" w:hAnsi="Times New Roman" w:cs="Times New Roman"/>
+          <w:sz w:val="24"/>
+          <w:szCs w:val="24"/>
+        </w:rPr>
+      </w:pPr>
+      <w:r>
+        <w:rPr>
+          <w:rFonts w:ascii="Times New Roman" w:eastAsia="Calibri" w:hAnsi="Times New Roman" w:cs="Times New Roman"/>
+          <w:sz w:val="24"/>
+          <w:szCs w:val="24"/>
+        </w:rPr>
+        <w:lastRenderedPageBreak/>
+        <w:t>Special characters/fields: Methods used to denote comments, flag modified or questionable data, etc.</w:t>
+      </w:r>
+    </w:p>
+    <w:p>
+      <w:pPr>
+        <w:pStyle w:val="ListParagraph"/>
+        <w:numPr>
+          <w:ilvl w:val="1"/>
+          <w:numId w:val="2"/>
+        </w:numPr>
+        <w:spacing w:line="480" w:lineRule="auto"/>
+        <w:rPr>
+          <w:rFonts w:ascii="Times New Roman" w:eastAsiaTheme="minorEastAsia" w:hAnsi="Times New Roman" w:cs="Times New Roman"/>
+          <w:sz w:val="24"/>
+          <w:szCs w:val="24"/>
+        </w:rPr>
+      </w:pPr>
+      <w:r>
+        <w:rPr>
+          <w:rFonts w:ascii="Times New Roman" w:eastAsia="Calibri" w:hAnsi="Times New Roman" w:cs="Times New Roman"/>
+          <w:sz w:val="24"/>
+          <w:szCs w:val="24"/>
+        </w:rPr>
         <w:t>Authentication procedures: Digital signature, checksum, actual subset(s) of data, and other techniques for assuring accurate transmission of data to secondary users</w:t>
       </w:r>
     </w:p>
@@ -2005,7 +2337,6 @@
           <w:sz w:val="24"/>
           <w:szCs w:val="24"/>
         </w:rPr>
-        <w:lastRenderedPageBreak/>
         <w:t>Variable information</w:t>
       </w:r>
     </w:p>
@@ -2389,6 +2720,7 @@
           <w:sz w:val="24"/>
           <w:szCs w:val="24"/>
         </w:rPr>
+        <w:lastRenderedPageBreak/>
         <w:t>Data forms or acquisition methods: Description or examples of data forms, automated data loggers, digitizing procedures, etc.</w:t>
       </w:r>
     </w:p>
@@ -2435,7 +2767,6 @@
           <w:sz w:val="24"/>
           <w:szCs w:val="24"/>
         </w:rPr>
-        <w:lastRenderedPageBreak/>
         <w:t xml:space="preserve">Data entry verification procedures: Procedures employed to verify that digital data set is </w:t>
       </w:r>
       <w:r>
@@ -2651,7 +2982,23 @@
           <w:sz w:val="24"/>
           <w:szCs w:val="24"/>
         </w:rPr>
-        <w:t xml:space="preserve">Data request history: Log of who requested data, for what purpose, and how data set was actually used </w:t>
+        <w:t xml:space="preserve">Data request history: </w:t>
+      </w:r>
+      <w:r>
+        <w:rPr>
+          <w:rFonts w:ascii="Times New Roman" w:eastAsia="Calibri" w:hAnsi="Times New Roman" w:cs="Times New Roman"/>
+          <w:sz w:val="24"/>
+          <w:szCs w:val="24"/>
+        </w:rPr>
+        <w:t>N/A</w:t>
+      </w:r>
+      <w:r>
+        <w:rPr>
+          <w:rFonts w:ascii="Times New Roman" w:eastAsia="Calibri" w:hAnsi="Times New Roman" w:cs="Times New Roman"/>
+          <w:sz w:val="24"/>
+          <w:szCs w:val="24"/>
+        </w:rPr>
+        <w:t xml:space="preserve"> </w:t>
       </w:r>
     </w:p>
     <w:p>
@@ -2720,6 +3067,7 @@
           <w:sz w:val="24"/>
           <w:szCs w:val="24"/>
         </w:rPr>
+        <w:lastRenderedPageBreak/>
         <w:t>Questions and comments from secondary users: Questionable or unusual data discovered by secondary users</w:t>
       </w:r>
       <w:r>
@@ -2769,7 +3117,6 @@
           <w:sz w:val="24"/>
           <w:szCs w:val="24"/>
         </w:rPr>
-        <w:lastRenderedPageBreak/>
         <w:br w:type="page"/>
       </w:r>
     </w:p>
@@ -6018,10 +6365,6 @@
 </file>
 
 <file path=customXml/item1.xml><?xml version="1.0" encoding="utf-8"?>
-<b:Sources xmlns:b="http://schemas.openxmlformats.org/officeDocument/2006/bibliography" xmlns="http://schemas.openxmlformats.org/officeDocument/2006/bibliography" SelectedStyle="\APASixthEditionOfficeOnline.xsl" StyleName="APA" Version="6"/>
-</file>
-
-<file path=customXml/item2.xml><?xml version="1.0" encoding="utf-8"?>
 <?mso-contentType ?>
 <FormTemplates xmlns="http://schemas.microsoft.com/sharepoint/v3/contenttype/forms">
   <Display>DocumentLibraryForm</Display>
@@ -6030,7 +6373,25 @@
 </FormTemplates>
 </file>
 
+<file path=customXml/item2.xml><?xml version="1.0" encoding="utf-8"?>
+<b:Sources xmlns:b="http://schemas.openxmlformats.org/officeDocument/2006/bibliography" xmlns="http://schemas.openxmlformats.org/officeDocument/2006/bibliography" SelectedStyle="\APASixthEditionOfficeOnline.xsl" StyleName="APA" Version="6"/>
+</file>
+
 <file path=customXml/item3.xml><?xml version="1.0" encoding="utf-8"?>
+<p:properties xmlns:p="http://schemas.microsoft.com/office/2006/metadata/properties" xmlns:xsi="http://www.w3.org/2001/XMLSchema-instance" xmlns:pc="http://schemas.microsoft.com/office/infopath/2007/PartnerControls">
+  <documentManagement>
+    <SharedWithUsers xmlns="f743efb3-d1b0-4ee1-86e8-644fa3fd3749">
+      <UserInfo>
+        <DisplayName/>
+        <AccountId xsi:nil="true"/>
+        <AccountType/>
+      </UserInfo>
+    </SharedWithUsers>
+  </documentManagement>
+</p:properties>
+</file>
+
+<file path=customXml/item4.xml><?xml version="1.0" encoding="utf-8"?>
 <ct:contentTypeSchema xmlns:ct="http://schemas.microsoft.com/office/2006/metadata/contentType" xmlns:ma="http://schemas.microsoft.com/office/2006/metadata/properties/metaAttributes" ct:_="" ma:_="" ma:contentTypeName="Document" ma:contentTypeID="0x0101003E9896CEB73DDA46935770CDFD2590A9" ma:contentTypeVersion="11" ma:contentTypeDescription="Create a new document." ma:contentTypeScope="" ma:versionID="91d02b346e5b928aa0ca09e93af432d8">
   <xsd:schema xmlns:xsd="http://www.w3.org/2001/XMLSchema" xmlns:xs="http://www.w3.org/2001/XMLSchema" xmlns:p="http://schemas.microsoft.com/office/2006/metadata/properties" xmlns:ns2="187cae88-4bd0-453a-8773-57e316919602" xmlns:ns3="f743efb3-d1b0-4ee1-86e8-644fa3fd3749" targetNamespace="http://schemas.microsoft.com/office/2006/metadata/properties" ma:root="true" ma:fieldsID="7d5810c2320aa6ee1d75c92da7de21d1" ns2:_="" ns3:_="">
     <xsd:import namespace="187cae88-4bd0-453a-8773-57e316919602"/>
@@ -6241,21 +6602,15 @@
 </ct:contentTypeSchema>
 </file>
 
-<file path=customXml/item4.xml><?xml version="1.0" encoding="utf-8"?>
-<p:properties xmlns:p="http://schemas.microsoft.com/office/2006/metadata/properties" xmlns:xsi="http://www.w3.org/2001/XMLSchema-instance" xmlns:pc="http://schemas.microsoft.com/office/infopath/2007/PartnerControls">
-  <documentManagement>
-    <SharedWithUsers xmlns="f743efb3-d1b0-4ee1-86e8-644fa3fd3749">
-      <UserInfo>
-        <DisplayName/>
-        <AccountId xsi:nil="true"/>
-        <AccountType/>
-      </UserInfo>
-    </SharedWithUsers>
-  </documentManagement>
-</p:properties>
+<file path=customXml/itemProps1.xml><?xml version="1.0" encoding="utf-8"?>
+<ds:datastoreItem xmlns:ds="http://schemas.openxmlformats.org/officeDocument/2006/customXml" ds:itemID="{ED572D6A-5FCD-495A-8E86-791376CC68D1}">
+  <ds:schemaRefs>
+    <ds:schemaRef ds:uri="http://schemas.microsoft.com/sharepoint/v3/contenttype/forms"/>
+  </ds:schemaRefs>
+</ds:datastoreItem>
 </file>
 
-<file path=customXml/itemProps1.xml><?xml version="1.0" encoding="utf-8"?>
+<file path=customXml/itemProps2.xml><?xml version="1.0" encoding="utf-8"?>
 <ds:datastoreItem xmlns:ds="http://schemas.openxmlformats.org/officeDocument/2006/customXml" ds:itemID="{51A86BBC-A53F-4512-BD3E-E97D135C934F}">
   <ds:schemaRefs>
     <ds:schemaRef ds:uri="http://schemas.openxmlformats.org/officeDocument/2006/bibliography"/>
@@ -6263,15 +6618,17 @@
 </ds:datastoreItem>
 </file>
 
-<file path=customXml/itemProps2.xml><?xml version="1.0" encoding="utf-8"?>
-<ds:datastoreItem xmlns:ds="http://schemas.openxmlformats.org/officeDocument/2006/customXml" ds:itemID="{ED572D6A-5FCD-495A-8E86-791376CC68D1}">
+<file path=customXml/itemProps3.xml><?xml version="1.0" encoding="utf-8"?>
+<ds:datastoreItem xmlns:ds="http://schemas.openxmlformats.org/officeDocument/2006/customXml" ds:itemID="{75629A2D-62EB-4CAB-BFF3-252AC1137491}">
   <ds:schemaRefs>
-    <ds:schemaRef ds:uri="http://schemas.microsoft.com/sharepoint/v3/contenttype/forms"/>
+    <ds:schemaRef ds:uri="http://schemas.microsoft.com/office/2006/metadata/properties"/>
+    <ds:schemaRef ds:uri="http://schemas.microsoft.com/office/infopath/2007/PartnerControls"/>
+    <ds:schemaRef ds:uri="f743efb3-d1b0-4ee1-86e8-644fa3fd3749"/>
   </ds:schemaRefs>
 </ds:datastoreItem>
 </file>
 
-<file path=customXml/itemProps3.xml><?xml version="1.0" encoding="utf-8"?>
+<file path=customXml/itemProps4.xml><?xml version="1.0" encoding="utf-8"?>
 <ds:datastoreItem xmlns:ds="http://schemas.openxmlformats.org/officeDocument/2006/customXml" ds:itemID="{D1878783-FFB2-42FC-B3ED-E5D74309450F}">
   <ds:schemaRefs>
     <ds:schemaRef ds:uri="http://schemas.microsoft.com/office/2006/metadata/contentType"/>
@@ -6288,14 +6645,4 @@
     <ds:schemaRef ds:uri="http://schemas.microsoft.com/internal/obd"/>
   </ds:schemaRefs>
 </ds:datastoreItem>
-</file>
-
-<file path=customXml/itemProps4.xml><?xml version="1.0" encoding="utf-8"?>
-<ds:datastoreItem xmlns:ds="http://schemas.openxmlformats.org/officeDocument/2006/customXml" ds:itemID="{75629A2D-62EB-4CAB-BFF3-252AC1137491}">
-  <ds:schemaRefs>
-    <ds:schemaRef ds:uri="http://schemas.microsoft.com/office/2006/metadata/properties"/>
-    <ds:schemaRef ds:uri="http://schemas.microsoft.com/office/infopath/2007/PartnerControls"/>
-    <ds:schemaRef ds:uri="f743efb3-d1b0-4ee1-86e8-644fa3fd3749"/>
-  </ds:schemaRefs>
-</ds:datastoreItem>
 </file>
</xml_diff>